<commit_message>
adding the checkout page
</commit_message>
<xml_diff>
--- a/فوائد.docx
+++ b/فوائد.docx
@@ -723,10 +723,447 @@
     <w:p>
       <w:pPr>
         <w:pStyle w:val="ListParagraph"/>
+        <w:numPr>
+          <w:ilvl w:val="0"/>
+          <w:numId w:val="2"/>
+        </w:numPr>
+        <w:rPr>
+          <w:rFonts w:ascii="Bahnschrift SemiBold" w:hAnsi="Bahnschrift SemiBold"/>
+          <w:sz w:val="32"/>
+          <w:szCs w:val="32"/>
+          <w:lang w:bidi="ar-SY"/>
+        </w:rPr>
+      </w:pPr>
+      <w:r>
+        <w:rPr>
+          <w:rFonts w:ascii="Bahnschrift SemiBold" w:hAnsi="Bahnschrift SemiBold"/>
+          <w:sz w:val="32"/>
+          <w:szCs w:val="32"/>
+          <w:lang w:bidi="ar-SY"/>
+        </w:rPr>
+        <w:t>There is a conflict between react 18 and next 13 so I had to work with react 17 and next 12.</w:t>
+      </w:r>
+    </w:p>
+    <w:p>
+      <w:pPr>
+        <w:pStyle w:val="ListParagraph"/>
+        <w:numPr>
+          <w:ilvl w:val="0"/>
+          <w:numId w:val="2"/>
+        </w:numPr>
+        <w:rPr>
+          <w:rFonts w:ascii="Bahnschrift SemiBold" w:hAnsi="Bahnschrift SemiBold"/>
+          <w:sz w:val="32"/>
+          <w:szCs w:val="32"/>
+          <w:lang w:bidi="ar-SY"/>
+        </w:rPr>
+      </w:pPr>
+      <w:r>
+        <w:rPr>
+          <w:rFonts w:ascii="Bahnschrift SemiBold" w:hAnsi="Bahnschrift SemiBold"/>
+          <w:sz w:val="32"/>
+          <w:szCs w:val="32"/>
+          <w:lang w:bidi="ar-SY"/>
+        </w:rPr>
+        <w:t>Redux used to use a variable through the whole website, if we use the common way which is passing the values through each component and that will lead to the prop drilling problem.</w:t>
+      </w:r>
+    </w:p>
+    <w:p>
+      <w:pPr>
+        <w:pStyle w:val="ListParagraph"/>
+        <w:numPr>
+          <w:ilvl w:val="0"/>
+          <w:numId w:val="2"/>
+        </w:numPr>
+        <w:rPr>
+          <w:rFonts w:ascii="Bahnschrift SemiBold" w:hAnsi="Bahnschrift SemiBold"/>
+          <w:sz w:val="32"/>
+          <w:szCs w:val="32"/>
+          <w:lang w:bidi="ar-SY"/>
+        </w:rPr>
+      </w:pPr>
+      <w:r>
+        <w:rPr>
+          <w:rFonts w:ascii="Bahnschrift SemiBold" w:hAnsi="Bahnschrift SemiBold"/>
+          <w:sz w:val="32"/>
+          <w:szCs w:val="32"/>
+          <w:lang w:bidi="ar-SY"/>
+        </w:rPr>
+        <w:t>When we try to find an item in a list using the findIndex Method, if it did not find the id it will return -1:</w:t>
+      </w:r>
+    </w:p>
+    <w:p>
+      <w:pPr>
+        <w:shd w:val="clear" w:color="auto" w:fill="1F1F1F"/>
+        <w:spacing w:after="0" w:line="360" w:lineRule="atLeast"/>
+        <w:ind w:left="720"/>
+        <w:rPr>
+          <w:rFonts w:ascii="Consolas" w:eastAsia="Times New Roman" w:hAnsi="Consolas" w:cs="Times New Roman"/>
+          <w:color w:val="CCCCCC"/>
+          <w:kern w:val="0"/>
+          <w:sz w:val="27"/>
+          <w:szCs w:val="27"/>
+          <w14:ligatures w14:val="none"/>
+        </w:rPr>
+      </w:pPr>
+      <w:r>
+        <w:rPr>
+          <w:rFonts w:ascii="Consolas" w:eastAsia="Times New Roman" w:hAnsi="Consolas" w:cs="Times New Roman"/>
+          <w:color w:val="569CD6"/>
+          <w:kern w:val="0"/>
+          <w:sz w:val="27"/>
+          <w:szCs w:val="27"/>
+          <w14:ligatures w14:val="none"/>
+        </w:rPr>
+        <w:t>const</w:t>
+      </w:r>
+      <w:r>
+        <w:rPr>
+          <w:rFonts w:ascii="Consolas" w:eastAsia="Times New Roman" w:hAnsi="Consolas" w:cs="Times New Roman"/>
+          <w:color w:val="CCCCCC"/>
+          <w:kern w:val="0"/>
+          <w:sz w:val="27"/>
+          <w:szCs w:val="27"/>
+          <w14:ligatures w14:val="none"/>
+        </w:rPr>
+        <w:t xml:space="preserve"> </w:t>
+      </w:r>
+      <w:r>
+        <w:rPr>
+          <w:rFonts w:ascii="Consolas" w:eastAsia="Times New Roman" w:hAnsi="Consolas" w:cs="Times New Roman"/>
+          <w:color w:val="4FC1FF"/>
+          <w:kern w:val="0"/>
+          <w:sz w:val="27"/>
+          <w:szCs w:val="27"/>
+          <w14:ligatures w14:val="none"/>
+        </w:rPr>
+        <w:t>index</w:t>
+      </w:r>
+      <w:r>
+        <w:rPr>
+          <w:rFonts w:ascii="Consolas" w:eastAsia="Times New Roman" w:hAnsi="Consolas" w:cs="Times New Roman"/>
+          <w:color w:val="CCCCCC"/>
+          <w:kern w:val="0"/>
+          <w:sz w:val="27"/>
+          <w:szCs w:val="27"/>
+          <w14:ligatures w14:val="none"/>
+        </w:rPr>
+        <w:t xml:space="preserve"> </w:t>
+      </w:r>
+      <w:r>
+        <w:rPr>
+          <w:rFonts w:ascii="Consolas" w:eastAsia="Times New Roman" w:hAnsi="Consolas" w:cs="Times New Roman"/>
+          <w:color w:val="D4D4D4"/>
+          <w:kern w:val="0"/>
+          <w:sz w:val="27"/>
+          <w:szCs w:val="27"/>
+          <w14:ligatures w14:val="none"/>
+        </w:rPr>
+        <w:t>=</w:t>
+      </w:r>
+      <w:r>
+        <w:rPr>
+          <w:rFonts w:ascii="Consolas" w:eastAsia="Times New Roman" w:hAnsi="Consolas" w:cs="Times New Roman"/>
+          <w:color w:val="9CDCFE"/>
+          <w:kern w:val="0"/>
+          <w:sz w:val="27"/>
+          <w:szCs w:val="27"/>
+          <w14:ligatures w14:val="none"/>
+        </w:rPr>
+        <w:t xml:space="preserve"> state</w:t>
+      </w:r>
+      <w:r>
+        <w:rPr>
+          <w:rFonts w:ascii="Consolas" w:eastAsia="Times New Roman" w:hAnsi="Consolas" w:cs="Times New Roman"/>
+          <w:color w:val="D4D4D4"/>
+          <w:kern w:val="0"/>
+          <w:sz w:val="27"/>
+          <w:szCs w:val="27"/>
+          <w14:ligatures w14:val="none"/>
+        </w:rPr>
+        <w:t>.</w:t>
+      </w:r>
+      <w:r>
+        <w:rPr>
+          <w:rFonts w:ascii="Consolas" w:eastAsia="Times New Roman" w:hAnsi="Consolas" w:cs="Times New Roman"/>
+          <w:color w:val="9CDCFE"/>
+          <w:kern w:val="0"/>
+          <w:sz w:val="27"/>
+          <w:szCs w:val="27"/>
+          <w14:ligatures w14:val="none"/>
+        </w:rPr>
+        <w:t>items</w:t>
+      </w:r>
+      <w:r>
+        <w:rPr>
+          <w:rFonts w:ascii="Consolas" w:eastAsia="Times New Roman" w:hAnsi="Consolas" w:cs="Times New Roman"/>
+          <w:color w:val="D4D4D4"/>
+          <w:kern w:val="0"/>
+          <w:sz w:val="27"/>
+          <w:szCs w:val="27"/>
+          <w14:ligatures w14:val="none"/>
+        </w:rPr>
+        <w:t>.</w:t>
+      </w:r>
+      <w:r>
+        <w:rPr>
+          <w:rFonts w:ascii="Consolas" w:eastAsia="Times New Roman" w:hAnsi="Consolas" w:cs="Times New Roman"/>
+          <w:color w:val="DCDCAA"/>
+          <w:kern w:val="0"/>
+          <w:sz w:val="27"/>
+          <w:szCs w:val="27"/>
+          <w14:ligatures w14:val="none"/>
+        </w:rPr>
+        <w:t>findIndex</w:t>
+      </w:r>
+      <w:r>
+        <w:rPr>
+          <w:rFonts w:ascii="Consolas" w:eastAsia="Times New Roman" w:hAnsi="Consolas" w:cs="Times New Roman"/>
+          <w:color w:val="CCCCCC"/>
+          <w:kern w:val="0"/>
+          <w:sz w:val="27"/>
+          <w:szCs w:val="27"/>
+          <w14:ligatures w14:val="none"/>
+        </w:rPr>
+        <w:t>(</w:t>
+      </w:r>
+    </w:p>
+    <w:p>
+      <w:pPr>
+        <w:shd w:val="clear" w:color="auto" w:fill="1F1F1F"/>
+        <w:spacing w:after="0" w:line="360" w:lineRule="atLeast"/>
+        <w:ind w:left="720"/>
+        <w:rPr>
+          <w:rFonts w:ascii="Consolas" w:eastAsia="Times New Roman" w:hAnsi="Consolas" w:cs="Times New Roman"/>
+          <w:color w:val="CCCCCC"/>
+          <w:kern w:val="0"/>
+          <w:sz w:val="27"/>
+          <w:szCs w:val="27"/>
+          <w14:ligatures w14:val="none"/>
+        </w:rPr>
+      </w:pPr>
+      <w:r>
+        <w:rPr>
+          <w:rFonts w:ascii="Consolas" w:eastAsia="Times New Roman" w:hAnsi="Consolas" w:cs="Times New Roman"/>
+          <w:color w:val="CCCCCC"/>
+          <w:kern w:val="0"/>
+          <w:sz w:val="27"/>
+          <w:szCs w:val="27"/>
+          <w14:ligatures w14:val="none"/>
+        </w:rPr>
+        <w:t> (</w:t>
+      </w:r>
+      <w:r>
+        <w:rPr>
+          <w:rFonts w:ascii="Consolas" w:eastAsia="Times New Roman" w:hAnsi="Consolas" w:cs="Times New Roman"/>
+          <w:color w:val="9CDCFE"/>
+          <w:kern w:val="0"/>
+          <w:sz w:val="27"/>
+          <w:szCs w:val="27"/>
+          <w14:ligatures w14:val="none"/>
+        </w:rPr>
+        <w:t>basketItem</w:t>
+      </w:r>
+      <w:r>
+        <w:rPr>
+          <w:rFonts w:ascii="Consolas" w:eastAsia="Times New Roman" w:hAnsi="Consolas" w:cs="Times New Roman"/>
+          <w:color w:val="CCCCCC"/>
+          <w:kern w:val="0"/>
+          <w:sz w:val="27"/>
+          <w:szCs w:val="27"/>
+          <w14:ligatures w14:val="none"/>
+        </w:rPr>
+        <w:t xml:space="preserve">) </w:t>
+      </w:r>
+      <w:r>
+        <w:rPr>
+          <w:rFonts w:ascii="Consolas" w:eastAsia="Times New Roman" w:hAnsi="Consolas" w:cs="Times New Roman"/>
+          <w:color w:val="569CD6"/>
+          <w:kern w:val="0"/>
+          <w:sz w:val="27"/>
+          <w:szCs w:val="27"/>
+          <w14:ligatures w14:val="none"/>
+        </w:rPr>
+        <w:t>=&gt;</w:t>
+      </w:r>
+      <w:r>
+        <w:rPr>
+          <w:rFonts w:ascii="Consolas" w:eastAsia="Times New Roman" w:hAnsi="Consolas" w:cs="Times New Roman"/>
+          <w:color w:val="9CDCFE"/>
+          <w:kern w:val="0"/>
+          <w:sz w:val="27"/>
+          <w:szCs w:val="27"/>
+          <w14:ligatures w14:val="none"/>
+        </w:rPr>
+        <w:t xml:space="preserve"> basketItem</w:t>
+      </w:r>
+      <w:r>
+        <w:rPr>
+          <w:rFonts w:ascii="Consolas" w:eastAsia="Times New Roman" w:hAnsi="Consolas" w:cs="Times New Roman"/>
+          <w:color w:val="D4D4D4"/>
+          <w:kern w:val="0"/>
+          <w:sz w:val="27"/>
+          <w:szCs w:val="27"/>
+          <w14:ligatures w14:val="none"/>
+        </w:rPr>
+        <w:t>.</w:t>
+      </w:r>
+      <w:r>
+        <w:rPr>
+          <w:rFonts w:ascii="Consolas" w:eastAsia="Times New Roman" w:hAnsi="Consolas" w:cs="Times New Roman"/>
+          <w:color w:val="9CDCFE"/>
+          <w:kern w:val="0"/>
+          <w:sz w:val="27"/>
+          <w:szCs w:val="27"/>
+          <w14:ligatures w14:val="none"/>
+        </w:rPr>
+        <w:t>id</w:t>
+      </w:r>
+      <w:r>
+        <w:rPr>
+          <w:rFonts w:ascii="Consolas" w:eastAsia="Times New Roman" w:hAnsi="Consolas" w:cs="Times New Roman"/>
+          <w:color w:val="CCCCCC"/>
+          <w:kern w:val="0"/>
+          <w:sz w:val="27"/>
+          <w:szCs w:val="27"/>
+          <w14:ligatures w14:val="none"/>
+        </w:rPr>
+        <w:t xml:space="preserve"> </w:t>
+      </w:r>
+      <w:r>
+        <w:rPr>
+          <w:rFonts w:ascii="Consolas" w:eastAsia="Times New Roman" w:hAnsi="Consolas" w:cs="Times New Roman"/>
+          <w:color w:val="D4D4D4"/>
+          <w:kern w:val="0"/>
+          <w:sz w:val="27"/>
+          <w:szCs w:val="27"/>
+          <w14:ligatures w14:val="none"/>
+        </w:rPr>
+        <w:t>===</w:t>
+      </w:r>
+      <w:r>
+        <w:rPr>
+          <w:rFonts w:ascii="Consolas" w:eastAsia="Times New Roman" w:hAnsi="Consolas" w:cs="Times New Roman"/>
+          <w:color w:val="9CDCFE"/>
+          <w:kern w:val="0"/>
+          <w:sz w:val="27"/>
+          <w:szCs w:val="27"/>
+          <w14:ligatures w14:val="none"/>
+        </w:rPr>
+        <w:t xml:space="preserve"> </w:t>
+      </w:r>
+      <w:r>
+        <w:rPr>
+          <w:rFonts w:ascii="Consolas" w:eastAsia="Times New Roman" w:hAnsi="Consolas" w:cs="Times New Roman"/>
+          <w:color w:val="9CDCFE"/>
+          <w:kern w:val="0"/>
+          <w:sz w:val="27"/>
+          <w:szCs w:val="27"/>
+          <w14:ligatures w14:val="none"/>
+        </w:rPr>
+        <w:t xml:space="preserve">             </w:t>
+      </w:r>
+      <w:r>
+        <w:rPr>
+          <w:rFonts w:ascii="Consolas" w:eastAsia="Times New Roman" w:hAnsi="Consolas" w:cs="Times New Roman"/>
+          <w:color w:val="9CDCFE"/>
+          <w:kern w:val="0"/>
+          <w:sz w:val="27"/>
+          <w:szCs w:val="27"/>
+          <w14:ligatures w14:val="none"/>
+        </w:rPr>
+        <w:t>action</w:t>
+      </w:r>
+      <w:r>
+        <w:rPr>
+          <w:rFonts w:ascii="Consolas" w:eastAsia="Times New Roman" w:hAnsi="Consolas" w:cs="Times New Roman"/>
+          <w:color w:val="D4D4D4"/>
+          <w:kern w:val="0"/>
+          <w:sz w:val="27"/>
+          <w:szCs w:val="27"/>
+          <w14:ligatures w14:val="none"/>
+        </w:rPr>
+        <w:t>.</w:t>
+      </w:r>
+      <w:r>
+        <w:rPr>
+          <w:rFonts w:ascii="Consolas" w:eastAsia="Times New Roman" w:hAnsi="Consolas" w:cs="Times New Roman"/>
+          <w:color w:val="9CDCFE"/>
+          <w:kern w:val="0"/>
+          <w:sz w:val="27"/>
+          <w:szCs w:val="27"/>
+          <w14:ligatures w14:val="none"/>
+        </w:rPr>
+        <w:t>payload</w:t>
+      </w:r>
+      <w:r>
+        <w:rPr>
+          <w:rFonts w:ascii="Consolas" w:eastAsia="Times New Roman" w:hAnsi="Consolas" w:cs="Times New Roman"/>
+          <w:color w:val="D4D4D4"/>
+          <w:kern w:val="0"/>
+          <w:sz w:val="27"/>
+          <w:szCs w:val="27"/>
+          <w14:ligatures w14:val="none"/>
+        </w:rPr>
+        <w:t>.</w:t>
+      </w:r>
+      <w:r>
+        <w:rPr>
+          <w:rFonts w:ascii="Consolas" w:eastAsia="Times New Roman" w:hAnsi="Consolas" w:cs="Times New Roman"/>
+          <w:color w:val="9CDCFE"/>
+          <w:kern w:val="0"/>
+          <w:sz w:val="27"/>
+          <w:szCs w:val="27"/>
+          <w14:ligatures w14:val="none"/>
+        </w:rPr>
+        <w:t>id</w:t>
+      </w:r>
+      <w:r>
+        <w:rPr>
+          <w:rFonts w:ascii="Consolas" w:eastAsia="Times New Roman" w:hAnsi="Consolas" w:cs="Times New Roman"/>
+          <w:color w:val="CCCCCC"/>
+          <w:kern w:val="0"/>
+          <w:sz w:val="27"/>
+          <w:szCs w:val="27"/>
+          <w14:ligatures w14:val="none"/>
+        </w:rPr>
+        <w:t>);</w:t>
+      </w:r>
+    </w:p>
+    <w:p>
+      <w:pPr>
+        <w:pStyle w:val="ListParagraph"/>
+        <w:ind w:left="360"/>
+        <w:rPr>
+          <w:rFonts w:ascii="Bahnschrift SemiBold" w:hAnsi="Bahnschrift SemiBold"/>
+          <w:sz w:val="32"/>
+          <w:szCs w:val="32"/>
+          <w:lang w:bidi="ar-SY"/>
+        </w:rPr>
+      </w:pPr>
+    </w:p>
+    <w:p>
+      <w:pPr>
+        <w:pStyle w:val="ListParagraph"/>
+        <w:numPr>
+          <w:ilvl w:val="0"/>
+          <w:numId w:val="2"/>
+        </w:numPr>
+        <w:rPr>
+          <w:rFonts w:ascii="Bahnschrift SemiBold" w:hAnsi="Bahnschrift SemiBold"/>
+          <w:sz w:val="32"/>
+          <w:szCs w:val="32"/>
+          <w:lang w:bidi="ar-SY"/>
+        </w:rPr>
+      </w:pPr>
+    </w:p>
+    <w:p>
+      <w:pPr>
+        <w:pStyle w:val="ListParagraph"/>
         <w:ind w:left="360"/>
         <w:jc w:val="center"/>
         <w:rPr>
-          <w:rFonts w:ascii="Bahnschrift SemiBold" w:hAnsi="Bahnschrift SemiBold" w:hint="cs"/>
+          <w:rFonts w:ascii="Bahnschrift SemiBold" w:hAnsi="Bahnschrift SemiBold"/>
           <w:sz w:val="48"/>
           <w:szCs w:val="48"/>
           <w:lang w:bidi="ar-SY"/>

</xml_diff>